<commit_message>
Change urheilu to politiikka.
</commit_message>
<xml_diff>
--- a/T-75.4210MediaProductionUseProcessesGroupAssignmentPart4.docx
+++ b/T-75.4210MediaProductionUseProcessesGroupAssignmentPart4.docx
@@ -320,6 +320,112 @@
     </w:p>
     <w:p>
       <w:pPr>
+        <w:pStyle w:val="Indent2"/>
+        <w:ind w:left="0"/>
+      </w:pPr>
+      <w:r>
+        <w:t>The most important packages are:</w:t>
+      </w:r>
+    </w:p>
+    <w:p>
+      <w:pPr>
+        <w:pStyle w:val="Heading2"/>
+      </w:pPr>
+      <w:r>
+        <w:t>aalto.media.newsml</w:t>
+      </w:r>
+    </w:p>
+    <w:p>
+      <w:pPr>
+        <w:pStyle w:val="Indent1"/>
+      </w:pPr>
+      <w:r>
+        <w:t>This package i</w:t>
+      </w:r>
+      <w:r>
+        <w:t xml:space="preserve">ncludes classes to support the NewsML-G2 </w:t>
+      </w:r>
+      <w:r>
+        <w:t>standard. They are a</w:t>
+      </w:r>
+      <w:r>
+        <w:t>l</w:t>
+      </w:r>
+      <w:r>
+        <w:t>ready familiar from earlier assignments. The ImageParser is used to generate the NewsItems from assignment 2 to include their corresponding images from assig</w:t>
+      </w:r>
+      <w:r>
+        <w:t>n</w:t>
+      </w:r>
+      <w:r>
+        <w:t>ment 3.</w:t>
+      </w:r>
+    </w:p>
+    <w:p>
+      <w:pPr>
+        <w:pStyle w:val="Indent1"/>
+      </w:pPr>
+    </w:p>
+    <w:p>
+      <w:pPr>
+        <w:pStyle w:val="Heading2"/>
+      </w:pPr>
+      <w:r>
+        <w:t>vaadin.main.window.NewsItemDisplayer</w:t>
+      </w:r>
+    </w:p>
+    <w:p>
+      <w:pPr>
+        <w:pStyle w:val="Indent1"/>
+      </w:pPr>
+      <w:r>
+        <w:t xml:space="preserve">This is the main class for the web application. All control logic is implemented here through </w:t>
+      </w:r>
+      <w:r>
+        <w:t>Item</w:t>
+      </w:r>
+      <w:r>
+        <w:t>ClickListener</w:t>
+      </w:r>
+      <w:r>
+        <w:t xml:space="preserve"> which listens to events to the vaadin.ui.NavigationTree class.</w:t>
+      </w:r>
+    </w:p>
+    <w:p>
+      <w:pPr>
+        <w:pStyle w:val="Indent1"/>
+      </w:pPr>
+    </w:p>
+    <w:p>
+      <w:pPr>
+        <w:pStyle w:val="Heading2"/>
+      </w:pPr>
+      <w:r>
+        <w:t>vaadin.ui</w:t>
+      </w:r>
+    </w:p>
+    <w:p>
+      <w:pPr>
+        <w:pStyle w:val="Indent1"/>
+      </w:pPr>
+      <w:r>
+        <w:t>The package includes all of the visual components on the web page. Navigation</w:t>
+      </w:r>
+      <w:r>
+        <w:t>T</w:t>
+      </w:r>
+      <w:r>
+        <w:t xml:space="preserve">ree is the hierarchical view of the news categories and articles. NewsItemView is responsible for showing NewsItems, it uses the topic, body matter and the image in each NewsItem. </w:t>
+      </w:r>
+    </w:p>
+    <w:p>
+      <w:pPr>
+        <w:pStyle w:val="Indent2"/>
+        <w:ind w:left="0"/>
+      </w:pPr>
+    </w:p>
+    <w:p>
+      <w:pPr>
         <w:pStyle w:val="Heading1"/>
       </w:pPr>
       <w:r>
@@ -337,9 +443,24 @@
     <w:p>
       <w:pPr>
         <w:pStyle w:val="Indent2"/>
+        <w:ind w:left="0"/>
       </w:pPr>
       <w:r>
-        <w:t xml:space="preserve">The project uses </w:t>
+        <w:t xml:space="preserve">The project uses the Vaadin framework </w:t>
+      </w:r>
+      <w:hyperlink r:id="rId10" w:history="1">
+        <w:r>
+          <w:rPr>
+            <w:rStyle w:val="Hyperlink"/>
+          </w:rPr>
+          <w:t>http://www.vaadin.com</w:t>
+        </w:r>
+      </w:hyperlink>
+      <w:r>
+        <w:t xml:space="preserve">. </w:t>
+      </w:r>
+      <w:r>
+        <w:t>It uses AJAX to display dynamic HTML5 pages. Most of the logic runs therefore server-side. The client-side representation is implemented in Google Web Toolkit.</w:t>
       </w:r>
     </w:p>
     <w:p>
@@ -349,7 +470,7 @@
     </w:p>
     <w:sectPr>
       <w:pgSz w:w="11906" w:h="16838" w:code="9"/>
-      <w:pgMar w:top="2211" w:right="1247" w:bottom="1304" w:left="1247" w:header="964" w:footer="567" w:gutter="0"/>
+      <w:pgMar w:top="2218" w:right="1253" w:bottom="1310" w:left="1253" w:header="965" w:footer="562" w:gutter="0"/>
       <w:cols w:space="708"/>
       <w:formProt w:val="0"/>
       <w:docGrid w:linePitch="360"/>
@@ -1058,7 +1179,7 @@
               <w:noProof/>
               <w:szCs w:val="18"/>
             </w:rPr>
-            <w:t>X</w:t>
+            <w:t>4</w:t>
           </w:r>
         </w:p>
         <w:p>
@@ -1243,7 +1364,6 @@
         </w:p>
       </w:tc>
       <w:bookmarkStart w:id="4" w:name="dfieldpages"/>
-      <w:bookmarkEnd w:id="4"/>
       <w:tc>
         <w:tcPr>
           <w:tcW w:w="772" w:type="dxa"/>
@@ -4855,6 +4975,7 @@
     <w:uiPriority w:val="99"/>
     <w:semiHidden/>
     <w:unhideWhenUsed/>
+    <w:qFormat/>
     <w:tblPr>
       <w:tblInd w:w="0" w:type="dxa"/>
       <w:tblCellMar>

</xml_diff>